<commit_message>
Changed 1.20.csv and 36.docx
</commit_message>
<xml_diff>
--- a/LR2/36.docx
+++ b/LR2/36.docx
@@ -450,7 +450,41 @@
           <w:szCs w:val="28"/>
           <w:lang w:val="ru-RU"/>
         </w:rPr>
-        <w:t>И все ж</w:t>
+        <w:t>И</w:t>
+      </w:r>
+      <w:r>
+        <w:rPr>
+          <w:rFonts w:ascii="Times New Roman" w:hAnsi="Times New Roman" w:cs="Times New Roman"/>
+          <w:sz w:val="28"/>
+          <w:szCs w:val="28"/>
+        </w:rPr>
+        <w:t> </w:t>
+      </w:r>
+      <w:r>
+        <w:rPr>
+          <w:rFonts w:ascii="Times New Roman" w:hAnsi="Times New Roman" w:cs="Times New Roman"/>
+          <w:sz w:val="28"/>
+          <w:szCs w:val="28"/>
+          <w:lang w:val="ru-RU"/>
+        </w:rPr>
+        <w:t>все</w:t>
+      </w:r>
+      <w:r>
+        <w:rPr>
+          <w:rFonts w:ascii="Times New Roman" w:hAnsi="Times New Roman" w:cs="Times New Roman"/>
+          <w:sz w:val="28"/>
+          <w:szCs w:val="28"/>
+        </w:rPr>
+        <w:t> </w:t>
+      </w:r>
+      <w:r>
+        <w:rPr>
+          <w:rFonts w:ascii="Times New Roman" w:hAnsi="Times New Roman" w:cs="Times New Roman"/>
+          <w:sz w:val="28"/>
+          <w:szCs w:val="28"/>
+          <w:lang w:val="ru-RU"/>
+        </w:rPr>
+        <w:t>ж</w:t>
       </w:r>
       <w:r>
         <w:rPr>
@@ -468,25 +502,194 @@
           <w:szCs w:val="28"/>
           <w:lang w:val="ru-RU"/>
         </w:rPr>
-        <w:t xml:space="preserve">, </w:t>
-      </w:r>
-      <w:r>
-        <w:rPr>
-          <w:rFonts w:ascii="Times New Roman" w:hAnsi="Times New Roman" w:cs="Times New Roman"/>
-          <w:sz w:val="28"/>
-          <w:szCs w:val="28"/>
-          <w:lang w:val="ru-RU"/>
-        </w:rPr>
-        <w:t>—</w:t>
-      </w:r>
-      <w:r>
-        <w:rPr>
-          <w:rFonts w:ascii="Times New Roman" w:hAnsi="Times New Roman" w:cs="Times New Roman"/>
-          <w:sz w:val="28"/>
-          <w:szCs w:val="28"/>
-          <w:lang w:val="ru-RU"/>
-        </w:rPr>
-        <w:t xml:space="preserve"> Фелиция мило улыбнулась, слегка склонив голову набок, расскажите мне об этих </w:t>
+        <w:t>,</w:t>
+      </w:r>
+      <w:r>
+        <w:rPr>
+          <w:rFonts w:ascii="Times New Roman" w:hAnsi="Times New Roman" w:cs="Times New Roman"/>
+          <w:sz w:val="28"/>
+          <w:szCs w:val="28"/>
+        </w:rPr>
+        <w:t> </w:t>
+      </w:r>
+      <w:r>
+        <w:rPr>
+          <w:rFonts w:ascii="Times New Roman" w:hAnsi="Times New Roman" w:cs="Times New Roman"/>
+          <w:sz w:val="28"/>
+          <w:szCs w:val="28"/>
+          <w:lang w:val="ru-RU"/>
+        </w:rPr>
+        <w:t>-</w:t>
+      </w:r>
+      <w:r>
+        <w:rPr>
+          <w:rFonts w:ascii="Times New Roman" w:hAnsi="Times New Roman" w:cs="Times New Roman"/>
+          <w:sz w:val="28"/>
+          <w:szCs w:val="28"/>
+        </w:rPr>
+        <w:t> </w:t>
+      </w:r>
+      <w:r>
+        <w:rPr>
+          <w:rFonts w:ascii="Times New Roman" w:hAnsi="Times New Roman" w:cs="Times New Roman"/>
+          <w:sz w:val="28"/>
+          <w:szCs w:val="28"/>
+          <w:lang w:val="ru-RU"/>
+        </w:rPr>
+        <w:t>Фелиция</w:t>
+      </w:r>
+      <w:r>
+        <w:rPr>
+          <w:rFonts w:ascii="Times New Roman" w:hAnsi="Times New Roman" w:cs="Times New Roman"/>
+          <w:sz w:val="28"/>
+          <w:szCs w:val="28"/>
+        </w:rPr>
+        <w:t> </w:t>
+      </w:r>
+      <w:r>
+        <w:rPr>
+          <w:rFonts w:ascii="Times New Roman" w:hAnsi="Times New Roman" w:cs="Times New Roman"/>
+          <w:sz w:val="28"/>
+          <w:szCs w:val="28"/>
+          <w:lang w:val="ru-RU"/>
+        </w:rPr>
+        <w:t>мило</w:t>
+      </w:r>
+      <w:r>
+        <w:rPr>
+          <w:rFonts w:ascii="Times New Roman" w:hAnsi="Times New Roman" w:cs="Times New Roman"/>
+          <w:sz w:val="28"/>
+          <w:szCs w:val="28"/>
+        </w:rPr>
+        <w:t> </w:t>
+      </w:r>
+      <w:r>
+        <w:rPr>
+          <w:rFonts w:ascii="Times New Roman" w:hAnsi="Times New Roman" w:cs="Times New Roman"/>
+          <w:sz w:val="28"/>
+          <w:szCs w:val="28"/>
+          <w:lang w:val="ru-RU"/>
+        </w:rPr>
+        <w:t>улыбнулась,</w:t>
+      </w:r>
+      <w:r>
+        <w:rPr>
+          <w:rFonts w:ascii="Times New Roman" w:hAnsi="Times New Roman" w:cs="Times New Roman"/>
+          <w:sz w:val="28"/>
+          <w:szCs w:val="28"/>
+        </w:rPr>
+        <w:t> </w:t>
+      </w:r>
+      <w:r>
+        <w:rPr>
+          <w:rFonts w:ascii="Times New Roman" w:hAnsi="Times New Roman" w:cs="Times New Roman"/>
+          <w:sz w:val="28"/>
+          <w:szCs w:val="28"/>
+          <w:lang w:val="ru-RU"/>
+        </w:rPr>
+        <w:t>слегка</w:t>
+      </w:r>
+      <w:r>
+        <w:rPr>
+          <w:rFonts w:ascii="Times New Roman" w:hAnsi="Times New Roman" w:cs="Times New Roman"/>
+          <w:sz w:val="28"/>
+          <w:szCs w:val="28"/>
+        </w:rPr>
+        <w:t> </w:t>
+      </w:r>
+      <w:r>
+        <w:rPr>
+          <w:rFonts w:ascii="Times New Roman" w:hAnsi="Times New Roman" w:cs="Times New Roman"/>
+          <w:sz w:val="28"/>
+          <w:szCs w:val="28"/>
+          <w:lang w:val="ru-RU"/>
+        </w:rPr>
+        <w:t>склонив</w:t>
+      </w:r>
+      <w:r>
+        <w:rPr>
+          <w:rFonts w:ascii="Times New Roman" w:hAnsi="Times New Roman" w:cs="Times New Roman"/>
+          <w:sz w:val="28"/>
+          <w:szCs w:val="28"/>
+        </w:rPr>
+        <w:t> </w:t>
+      </w:r>
+      <w:r>
+        <w:rPr>
+          <w:rFonts w:ascii="Times New Roman" w:hAnsi="Times New Roman" w:cs="Times New Roman"/>
+          <w:sz w:val="28"/>
+          <w:szCs w:val="28"/>
+          <w:lang w:val="ru-RU"/>
+        </w:rPr>
+        <w:t>голову</w:t>
+      </w:r>
+      <w:r>
+        <w:rPr>
+          <w:rFonts w:ascii="Times New Roman" w:hAnsi="Times New Roman" w:cs="Times New Roman"/>
+          <w:sz w:val="28"/>
+          <w:szCs w:val="28"/>
+        </w:rPr>
+        <w:t> </w:t>
+      </w:r>
+      <w:r>
+        <w:rPr>
+          <w:rFonts w:ascii="Times New Roman" w:hAnsi="Times New Roman" w:cs="Times New Roman"/>
+          <w:sz w:val="28"/>
+          <w:szCs w:val="28"/>
+          <w:lang w:val="ru-RU"/>
+        </w:rPr>
+        <w:t>набок, расскажите</w:t>
+      </w:r>
+      <w:r>
+        <w:rPr>
+          <w:rFonts w:ascii="Times New Roman" w:hAnsi="Times New Roman" w:cs="Times New Roman"/>
+          <w:sz w:val="28"/>
+          <w:szCs w:val="28"/>
+        </w:rPr>
+        <w:t> </w:t>
+      </w:r>
+      <w:r>
+        <w:rPr>
+          <w:rFonts w:ascii="Times New Roman" w:hAnsi="Times New Roman" w:cs="Times New Roman"/>
+          <w:sz w:val="28"/>
+          <w:szCs w:val="28"/>
+          <w:lang w:val="ru-RU"/>
+        </w:rPr>
+        <w:t>мне</w:t>
+      </w:r>
+      <w:r>
+        <w:rPr>
+          <w:rFonts w:ascii="Times New Roman" w:hAnsi="Times New Roman" w:cs="Times New Roman"/>
+          <w:sz w:val="28"/>
+          <w:szCs w:val="28"/>
+        </w:rPr>
+        <w:t> </w:t>
+      </w:r>
+      <w:r>
+        <w:rPr>
+          <w:rFonts w:ascii="Times New Roman" w:hAnsi="Times New Roman" w:cs="Times New Roman"/>
+          <w:sz w:val="28"/>
+          <w:szCs w:val="28"/>
+          <w:lang w:val="ru-RU"/>
+        </w:rPr>
+        <w:t>об</w:t>
+      </w:r>
+      <w:r>
+        <w:rPr>
+          <w:rFonts w:ascii="Times New Roman" w:hAnsi="Times New Roman" w:cs="Times New Roman"/>
+          <w:sz w:val="28"/>
+          <w:szCs w:val="28"/>
+        </w:rPr>
+        <w:t> </w:t>
+      </w:r>
+      <w:r>
+        <w:rPr>
+          <w:rFonts w:ascii="Times New Roman" w:hAnsi="Times New Roman" w:cs="Times New Roman"/>
+          <w:sz w:val="28"/>
+          <w:szCs w:val="28"/>
+          <w:lang w:val="ru-RU"/>
+        </w:rPr>
+        <w:t xml:space="preserve">этих </w:t>
       </w:r>
       <w:r>
         <w:rPr>
@@ -911,7 +1114,213 @@
           <w:szCs w:val="28"/>
           <w:lang w:val="ru-RU"/>
         </w:rPr>
-        <w:t>Да и я оттуда, - засмеялась Фелиция. Жаль, что мы не встретились раньше.</w:t>
+        <w:t>Да</w:t>
+      </w:r>
+      <w:r>
+        <w:rPr>
+          <w:rFonts w:ascii="Times New Roman" w:hAnsi="Times New Roman" w:cs="Times New Roman"/>
+          <w:sz w:val="28"/>
+          <w:szCs w:val="28"/>
+        </w:rPr>
+        <w:t> </w:t>
+      </w:r>
+      <w:r>
+        <w:rPr>
+          <w:rFonts w:ascii="Times New Roman" w:hAnsi="Times New Roman" w:cs="Times New Roman"/>
+          <w:sz w:val="28"/>
+          <w:szCs w:val="28"/>
+          <w:lang w:val="ru-RU"/>
+        </w:rPr>
+        <w:t>и</w:t>
+      </w:r>
+      <w:r>
+        <w:rPr>
+          <w:rFonts w:ascii="Times New Roman" w:hAnsi="Times New Roman" w:cs="Times New Roman"/>
+          <w:sz w:val="28"/>
+          <w:szCs w:val="28"/>
+        </w:rPr>
+        <w:t> </w:t>
+      </w:r>
+      <w:r>
+        <w:rPr>
+          <w:rFonts w:ascii="Times New Roman" w:hAnsi="Times New Roman" w:cs="Times New Roman"/>
+          <w:sz w:val="28"/>
+          <w:szCs w:val="28"/>
+          <w:lang w:val="ru-RU"/>
+        </w:rPr>
+        <w:t>я</w:t>
+      </w:r>
+      <w:r>
+        <w:rPr>
+          <w:rFonts w:ascii="Times New Roman" w:hAnsi="Times New Roman" w:cs="Times New Roman"/>
+          <w:sz w:val="28"/>
+          <w:szCs w:val="28"/>
+        </w:rPr>
+        <w:t> </w:t>
+      </w:r>
+      <w:r>
+        <w:rPr>
+          <w:rFonts w:ascii="Times New Roman" w:hAnsi="Times New Roman" w:cs="Times New Roman"/>
+          <w:sz w:val="28"/>
+          <w:szCs w:val="28"/>
+          <w:lang w:val="ru-RU"/>
+        </w:rPr>
+        <w:t>оттуда,</w:t>
+      </w:r>
+      <w:r>
+        <w:rPr>
+          <w:rFonts w:ascii="Times New Roman" w:hAnsi="Times New Roman" w:cs="Times New Roman"/>
+          <w:sz w:val="28"/>
+          <w:szCs w:val="28"/>
+        </w:rPr>
+        <w:t> </w:t>
+      </w:r>
+      <w:r>
+        <w:rPr>
+          <w:rFonts w:ascii="Times New Roman" w:hAnsi="Times New Roman" w:cs="Times New Roman"/>
+          <w:sz w:val="28"/>
+          <w:szCs w:val="28"/>
+          <w:lang w:val="ru-RU"/>
+        </w:rPr>
+        <w:t>-</w:t>
+      </w:r>
+      <w:r>
+        <w:rPr>
+          <w:rFonts w:ascii="Times New Roman" w:hAnsi="Times New Roman" w:cs="Times New Roman"/>
+          <w:sz w:val="28"/>
+          <w:szCs w:val="28"/>
+        </w:rPr>
+        <w:t> </w:t>
+      </w:r>
+      <w:r>
+        <w:rPr>
+          <w:rFonts w:ascii="Times New Roman" w:hAnsi="Times New Roman" w:cs="Times New Roman"/>
+          <w:sz w:val="28"/>
+          <w:szCs w:val="28"/>
+          <w:lang w:val="ru-RU"/>
+        </w:rPr>
+        <w:t>засмеялась</w:t>
+      </w:r>
+      <w:r>
+        <w:rPr>
+          <w:rFonts w:ascii="Times New Roman" w:hAnsi="Times New Roman" w:cs="Times New Roman"/>
+          <w:sz w:val="28"/>
+          <w:szCs w:val="28"/>
+        </w:rPr>
+        <w:t> </w:t>
+      </w:r>
+      <w:r>
+        <w:rPr>
+          <w:rFonts w:ascii="Times New Roman" w:hAnsi="Times New Roman" w:cs="Times New Roman"/>
+          <w:sz w:val="28"/>
+          <w:szCs w:val="28"/>
+          <w:lang w:val="ru-RU"/>
+        </w:rPr>
+        <w:t>Фелиция.</w:t>
+      </w:r>
+      <w:r>
+        <w:rPr>
+          <w:rFonts w:ascii="Times New Roman" w:hAnsi="Times New Roman" w:cs="Times New Roman"/>
+          <w:sz w:val="28"/>
+          <w:szCs w:val="28"/>
+        </w:rPr>
+        <w:t> </w:t>
+      </w:r>
+      <w:r>
+        <w:rPr>
+          <w:rFonts w:ascii="Times New Roman" w:hAnsi="Times New Roman" w:cs="Times New Roman"/>
+          <w:sz w:val="28"/>
+          <w:szCs w:val="28"/>
+          <w:lang w:val="ru-RU"/>
+        </w:rPr>
+        <w:t>Жаль,</w:t>
+      </w:r>
+      <w:r>
+        <w:rPr>
+          <w:rFonts w:ascii="Times New Roman" w:hAnsi="Times New Roman" w:cs="Times New Roman"/>
+          <w:sz w:val="28"/>
+          <w:szCs w:val="28"/>
+        </w:rPr>
+        <w:t> </w:t>
+      </w:r>
+      <w:r>
+        <w:rPr>
+          <w:rFonts w:ascii="Times New Roman" w:hAnsi="Times New Roman" w:cs="Times New Roman"/>
+          <w:sz w:val="28"/>
+          <w:szCs w:val="28"/>
+          <w:lang w:val="ru-RU"/>
+        </w:rPr>
+        <w:t>что</w:t>
+      </w:r>
+      <w:r>
+        <w:rPr>
+          <w:rFonts w:ascii="Times New Roman" w:hAnsi="Times New Roman" w:cs="Times New Roman"/>
+          <w:sz w:val="28"/>
+          <w:szCs w:val="28"/>
+        </w:rPr>
+        <w:t> </w:t>
+      </w:r>
+      <w:r>
+        <w:rPr>
+          <w:rFonts w:ascii="Times New Roman" w:hAnsi="Times New Roman" w:cs="Times New Roman"/>
+          <w:sz w:val="28"/>
+          <w:szCs w:val="28"/>
+          <w:lang w:val="ru-RU"/>
+        </w:rPr>
+        <w:t>мы</w:t>
+      </w:r>
+      <w:r>
+        <w:rPr>
+          <w:rFonts w:ascii="Times New Roman" w:hAnsi="Times New Roman" w:cs="Times New Roman"/>
+          <w:sz w:val="28"/>
+          <w:szCs w:val="28"/>
+        </w:rPr>
+        <w:t> </w:t>
+      </w:r>
+      <w:r>
+        <w:rPr>
+          <w:rFonts w:ascii="Times New Roman" w:hAnsi="Times New Roman" w:cs="Times New Roman"/>
+          <w:sz w:val="28"/>
+          <w:szCs w:val="28"/>
+          <w:lang w:val="ru-RU"/>
+        </w:rPr>
+        <w:t>не</w:t>
+      </w:r>
+      <w:r>
+        <w:rPr>
+          <w:rFonts w:ascii="Times New Roman" w:hAnsi="Times New Roman" w:cs="Times New Roman"/>
+          <w:sz w:val="28"/>
+          <w:szCs w:val="28"/>
+        </w:rPr>
+        <w:t> </w:t>
+      </w:r>
+      <w:r>
+        <w:rPr>
+          <w:rFonts w:ascii="Times New Roman" w:hAnsi="Times New Roman" w:cs="Times New Roman"/>
+          <w:sz w:val="28"/>
+          <w:szCs w:val="28"/>
+          <w:lang w:val="ru-RU"/>
+        </w:rPr>
+        <w:t>встретились</w:t>
+      </w:r>
+      <w:r>
+        <w:rPr>
+          <w:rFonts w:ascii="Times New Roman" w:hAnsi="Times New Roman" w:cs="Times New Roman"/>
+          <w:sz w:val="28"/>
+          <w:szCs w:val="28"/>
+        </w:rPr>
+        <w:t xml:space="preserve"> </w:t>
+      </w:r>
+      <w:bookmarkStart w:id="0" w:name="_GoBack"/>
+      <w:bookmarkEnd w:id="0"/>
+      <w:r>
+        <w:rPr>
+          <w:rFonts w:ascii="Times New Roman" w:hAnsi="Times New Roman" w:cs="Times New Roman"/>
+          <w:sz w:val="28"/>
+          <w:szCs w:val="28"/>
+          <w:lang w:val="ru-RU"/>
+        </w:rPr>
+        <w:t>раньше.</w:t>
       </w:r>
     </w:p>
     <w:p>
@@ -943,7 +1352,7 @@
           <w:szCs w:val="28"/>
           <w:lang w:val="ru-RU"/>
         </w:rPr>
-        <w:t>—</w:t>
+        <w:t>-</w:t>
       </w:r>
       <w:r>
         <w:rPr>
@@ -988,11 +1397,10 @@
           <w:rFonts w:ascii="Times New Roman" w:hAnsi="Times New Roman" w:cs="Times New Roman"/>
           <w:sz w:val="28"/>
           <w:szCs w:val="28"/>
-        </w:rPr>
-        <w:t>—</w:t>
-      </w:r>
-      <w:bookmarkStart w:id="0" w:name="_GoBack"/>
-      <w:bookmarkEnd w:id="0"/>
+          <w:lang w:val="ru-RU"/>
+        </w:rPr>
+        <w:t>-</w:t>
+      </w:r>
       <w:r>
         <w:rPr>
           <w:rFonts w:ascii="Times New Roman" w:hAnsi="Times New Roman" w:cs="Times New Roman"/>
@@ -1766,7 +2174,7 @@
   <a:extraClrSchemeLst/>
   <a:extLst>
     <a:ext uri="{05A4C25C-085E-4340-85A3-A5531E510DB2}">
-      <thm15:themeFamily xmlns="" xmlns:thm15="http://schemas.microsoft.com/office/thememl/2012/main" name="Office Theme" id="{62F939B6-93AF-4DB8-9C6B-D6C7DFDC589F}" vid="{4A3C46E8-61CC-4603-A589-7422A47A8E4A}"/>
+      <thm15:themeFamily xmlns:thm15="http://schemas.microsoft.com/office/thememl/2012/main" xmlns="" name="Office Theme" id="{62F939B6-93AF-4DB8-9C6B-D6C7DFDC589F}" vid="{4A3C46E8-61CC-4603-A589-7422A47A8E4A}"/>
     </a:ext>
   </a:extLst>
 </a:theme>
@@ -1777,7 +2185,7 @@
 </file>
 
 <file path=customXml/itemProps1.xml><?xml version="1.0" encoding="utf-8"?>
-<ds:datastoreItem xmlns:ds="http://schemas.openxmlformats.org/officeDocument/2006/customXml" ds:itemID="{0071876B-17B1-488F-9FE3-F070AA8D7DBF}">
+<ds:datastoreItem xmlns:ds="http://schemas.openxmlformats.org/officeDocument/2006/customXml" ds:itemID="{9283F855-95C0-415A-9BFB-3D83623578E0}">
   <ds:schemaRefs>
     <ds:schemaRef ds:uri="http://schemas.openxmlformats.org/officeDocument/2006/bibliography"/>
   </ds:schemaRefs>

</xml_diff>

<commit_message>
36 new try, I hope last
</commit_message>
<xml_diff>
--- a/LR2/36.docx
+++ b/LR2/36.docx
@@ -19,7 +19,23 @@
           <w:sz w:val="28"/>
           <w:szCs w:val="28"/>
         </w:rPr>
-        <w:t xml:space="preserve">В кремовом жакете, надетом поверх легкой блузки и юбки, девушка смотрелась на деловой встрече, а не на вечеринке. Несмотря на это, назвать ее непривлекательной было сложно. </w:t>
+        <w:t>В</w:t>
+      </w:r>
+      <w:r>
+        <w:rPr>
+          <w:rFonts w:ascii="Times New Roman" w:hAnsi="Times New Roman" w:cs="Times New Roman"/>
+          <w:sz w:val="28"/>
+          <w:szCs w:val="28"/>
+        </w:rPr>
+        <w:t xml:space="preserve"> </w:t>
+      </w:r>
+      <w:r>
+        <w:rPr>
+          <w:rFonts w:ascii="Times New Roman" w:hAnsi="Times New Roman" w:cs="Times New Roman"/>
+          <w:sz w:val="28"/>
+          <w:szCs w:val="28"/>
+        </w:rPr>
+        <w:t>кремовом жакете, надетом поверх легкой блузки и юбки, девушка смотрелась на деловой встрече, а не на вечеринке. Несмотря на это, назвать ее непривлекательной было сложно.</w:t>
       </w:r>
     </w:p>
     <w:p>
@@ -235,37 +251,27 @@
           <w:sz w:val="28"/>
           <w:szCs w:val="28"/>
         </w:rPr>
-        <w:t xml:space="preserve">Извините, - промурлыкала блондинка, делая шаг вперед, - я не хотела никого обидеть. </w:t>
-      </w:r>
-    </w:p>
-    <w:p>
-      <w:pPr>
-        <w:spacing w:after="0" w:line="360" w:lineRule="auto"/>
-        <w:ind w:firstLine="709"/>
-        <w:jc w:val="both"/>
-        <w:rPr>
-          <w:rFonts w:ascii="Times New Roman" w:hAnsi="Times New Roman" w:cs="Times New Roman"/>
-          <w:sz w:val="28"/>
-          <w:szCs w:val="28"/>
-        </w:rPr>
-      </w:pPr>
-      <w:proofErr w:type="gramStart"/>
-      <w:r>
-        <w:rPr>
-          <w:rFonts w:ascii="Times New Roman" w:hAnsi="Times New Roman" w:cs="Times New Roman"/>
-          <w:sz w:val="28"/>
-          <w:szCs w:val="28"/>
-        </w:rPr>
-        <w:t xml:space="preserve">Ты меня не обидел, - </w:t>
-      </w:r>
-      <w:proofErr w:type="gramEnd"/>
-      <w:r>
-        <w:rPr>
-          <w:rFonts w:ascii="Times New Roman" w:hAnsi="Times New Roman" w:cs="Times New Roman"/>
-          <w:sz w:val="28"/>
-          <w:szCs w:val="28"/>
-        </w:rPr>
-        <w:t>сухо сказал Петр, стоя рядом с ним. Я мог только кивнуть, потому что не был уверен, что вообще смогу сдержать голос.</w:t>
+        <w:t>Извините, - промурлыкала блондинка, делая шаг вперед, - я не хотела никого обидеть.</w:t>
+      </w:r>
+    </w:p>
+    <w:p>
+      <w:pPr>
+        <w:spacing w:after="0" w:line="360" w:lineRule="auto"/>
+        <w:ind w:firstLine="709"/>
+        <w:jc w:val="both"/>
+        <w:rPr>
+          <w:rFonts w:ascii="Times New Roman" w:hAnsi="Times New Roman" w:cs="Times New Roman"/>
+          <w:sz w:val="28"/>
+          <w:szCs w:val="28"/>
+        </w:rPr>
+      </w:pPr>
+      <w:r>
+        <w:rPr>
+          <w:rFonts w:ascii="Times New Roman" w:hAnsi="Times New Roman" w:cs="Times New Roman"/>
+          <w:sz w:val="28"/>
+          <w:szCs w:val="28"/>
+        </w:rPr>
+        <w:t>Ты меня не обидел, - сухо сказал Петр, стоя рядом с ним. Я мог только кивнуть, потому что не был уверен, что вообще смогу сдержать голос.</w:t>
       </w:r>
     </w:p>
     <w:p>
@@ -286,7 +292,39 @@
           <w:szCs w:val="28"/>
         </w:rPr>
         <w:lastRenderedPageBreak/>
-        <w:t>И все же, - Фелиция мило улыбнулась, слегка склонив голову набок, - расскажите мне об этих «Хранителях».</w:t>
+        <w:t xml:space="preserve">И все же, - Фелиция мило улыбнулась, слегка склонив голову набок, - расскажите мне об этих </w:t>
+      </w:r>
+      <w:r>
+        <w:rPr>
+          <w:rFonts w:ascii="Times New Roman" w:hAnsi="Times New Roman" w:cs="Times New Roman"/>
+          <w:sz w:val="28"/>
+          <w:szCs w:val="28"/>
+        </w:rPr>
+        <w:t>“</w:t>
+      </w:r>
+      <w:r>
+        <w:rPr>
+          <w:rFonts w:ascii="Times New Roman" w:hAnsi="Times New Roman" w:cs="Times New Roman"/>
+          <w:sz w:val="28"/>
+          <w:szCs w:val="28"/>
+        </w:rPr>
+        <w:t>Хранителях</w:t>
+      </w:r>
+      <w:r>
+        <w:rPr>
+          <w:rFonts w:ascii="Times New Roman" w:hAnsi="Times New Roman" w:cs="Times New Roman"/>
+          <w:sz w:val="28"/>
+          <w:szCs w:val="28"/>
+        </w:rPr>
+        <w:t>”</w:t>
+      </w:r>
+      <w:r>
+        <w:rPr>
+          <w:rFonts w:ascii="Times New Roman" w:hAnsi="Times New Roman" w:cs="Times New Roman"/>
+          <w:sz w:val="28"/>
+          <w:szCs w:val="28"/>
+        </w:rPr>
+        <w:t>.</w:t>
       </w:r>
     </w:p>
     <w:p>
@@ -402,7 +440,7 @@
           <w:sz w:val="28"/>
           <w:szCs w:val="28"/>
         </w:rPr>
-        <w:t xml:space="preserve">Фелиция внимательно слушала. От него больше не пахло желанием, хотя запах орхидей все еще удушал. Блондинка сделала пару шагов, подойдя к нам совсем близко. </w:t>
+        <w:t>Фелиция внимательно слушала. От него больше не пахло желанием, хотя запах орхидей все еще удушал. Блондинка сделала пару шагов, подойдя к нам совсем близко.</w:t>
       </w:r>
     </w:p>
     <w:p>
@@ -499,7 +537,23 @@
           <w:sz w:val="28"/>
           <w:szCs w:val="28"/>
         </w:rPr>
-        <w:t>полумедиативным</w:t>
+        <w:t>полумедит</w:t>
+      </w:r>
+      <w:r>
+        <w:rPr>
+          <w:rFonts w:ascii="Times New Roman" w:hAnsi="Times New Roman" w:cs="Times New Roman"/>
+          <w:sz w:val="28"/>
+          <w:szCs w:val="28"/>
+        </w:rPr>
+        <w:t>ат</w:t>
+      </w:r>
+      <w:r>
+        <w:rPr>
+          <w:rFonts w:ascii="Times New Roman" w:hAnsi="Times New Roman" w:cs="Times New Roman"/>
+          <w:sz w:val="28"/>
+          <w:szCs w:val="28"/>
+        </w:rPr>
+        <w:t>ивным</w:t>
       </w:r>
       <w:proofErr w:type="spellEnd"/>
       <w:r>
@@ -588,55 +642,27 @@
           <w:sz w:val="28"/>
           <w:szCs w:val="28"/>
         </w:rPr>
-        <w:t xml:space="preserve">Да, - М. Джей поджал губы. </w:t>
-      </w:r>
-      <w:proofErr w:type="gramStart"/>
-      <w:r>
-        <w:rPr>
-          <w:rFonts w:ascii="Times New Roman" w:hAnsi="Times New Roman" w:cs="Times New Roman"/>
-          <w:sz w:val="28"/>
-          <w:szCs w:val="28"/>
-        </w:rPr>
-        <w:t>- Это</w:t>
-      </w:r>
-      <w:proofErr w:type="gramEnd"/>
-      <w:r>
-        <w:rPr>
-          <w:rFonts w:ascii="Times New Roman" w:hAnsi="Times New Roman" w:cs="Times New Roman"/>
-          <w:sz w:val="28"/>
-          <w:szCs w:val="28"/>
-        </w:rPr>
-        <w:t xml:space="preserve"> позор.</w:t>
-      </w:r>
-    </w:p>
-    <w:p>
-      <w:pPr>
-        <w:spacing w:after="0" w:line="360" w:lineRule="auto"/>
-        <w:ind w:firstLine="709"/>
-        <w:jc w:val="both"/>
-        <w:rPr>
-          <w:rFonts w:ascii="Times New Roman" w:hAnsi="Times New Roman" w:cs="Times New Roman"/>
-          <w:sz w:val="28"/>
-          <w:szCs w:val="28"/>
-        </w:rPr>
-      </w:pPr>
-      <w:proofErr w:type="gramStart"/>
-      <w:r>
-        <w:rPr>
-          <w:rFonts w:ascii="Times New Roman" w:hAnsi="Times New Roman" w:cs="Times New Roman"/>
-          <w:sz w:val="28"/>
-          <w:szCs w:val="28"/>
-        </w:rPr>
-        <w:t>Знаешь</w:t>
-      </w:r>
-      <w:proofErr w:type="gramEnd"/>
-      <w:r>
-        <w:rPr>
-          <w:rFonts w:ascii="Times New Roman" w:hAnsi="Times New Roman" w:cs="Times New Roman"/>
-          <w:sz w:val="28"/>
-          <w:szCs w:val="28"/>
-        </w:rPr>
-        <w:t xml:space="preserve"> что, Гарри? Внезапно заговорил Питер. - А мы организуем рекламную </w:t>
+        <w:t>Да, - М. Джей поджал губы. - Это позор.</w:t>
+      </w:r>
+    </w:p>
+    <w:p>
+      <w:pPr>
+        <w:spacing w:after="0" w:line="360" w:lineRule="auto"/>
+        <w:ind w:firstLine="709"/>
+        <w:jc w:val="both"/>
+        <w:rPr>
+          <w:rFonts w:ascii="Times New Roman" w:hAnsi="Times New Roman" w:cs="Times New Roman"/>
+          <w:sz w:val="28"/>
+          <w:szCs w:val="28"/>
+        </w:rPr>
+      </w:pPr>
+      <w:r>
+        <w:rPr>
+          <w:rFonts w:ascii="Times New Roman" w:hAnsi="Times New Roman" w:cs="Times New Roman"/>
+          <w:sz w:val="28"/>
+          <w:szCs w:val="28"/>
+        </w:rPr>
+        <w:t xml:space="preserve">Знаешь что, Гарри? Внезапно заговорил Питер. - А мы организуем рекламную </w:t>
       </w:r>
       <w:r>
         <w:rPr>

</xml_diff>

<commit_message>
36 I am still trying
</commit_message>
<xml_diff>
--- a/LR2/36.docx
+++ b/LR2/36.docx
@@ -115,25 +115,7 @@
           <w:sz w:val="28"/>
           <w:szCs w:val="28"/>
         </w:rPr>
-        <w:t xml:space="preserve">У тебя что-то с глазами, - довольно резко отреагировал </w:t>
-      </w:r>
-      <w:proofErr w:type="spellStart"/>
-      <w:r>
-        <w:rPr>
-          <w:rFonts w:ascii="Times New Roman" w:hAnsi="Times New Roman" w:cs="Times New Roman"/>
-          <w:sz w:val="28"/>
-          <w:szCs w:val="28"/>
-        </w:rPr>
-        <w:t>М.Джей</w:t>
-      </w:r>
-      <w:proofErr w:type="spellEnd"/>
-      <w:r>
-        <w:rPr>
-          <w:rFonts w:ascii="Times New Roman" w:hAnsi="Times New Roman" w:cs="Times New Roman"/>
-          <w:sz w:val="28"/>
-          <w:szCs w:val="28"/>
-        </w:rPr>
-        <w:t>, взмахом свободной руки обведя всю комнату. - Вся эта встреча произошла только потому, что мы крутые!</w:t>
+        <w:t>У тебя что-то с глазами, - довольно резко отреагировал М.Джей, взмахом свободной руки обведя всю комнату. - Вся эта встреча произошла только потому, что мы крутые!</w:t>
       </w:r>
     </w:p>
     <w:p>
@@ -215,23 +197,13 @@
           <w:szCs w:val="28"/>
         </w:rPr>
       </w:pPr>
-      <w:proofErr w:type="spellStart"/>
-      <w:r>
-        <w:rPr>
-          <w:rFonts w:ascii="Times New Roman" w:hAnsi="Times New Roman" w:cs="Times New Roman"/>
-          <w:sz w:val="28"/>
-          <w:szCs w:val="28"/>
-        </w:rPr>
-        <w:t>М.Джей</w:t>
-      </w:r>
-      <w:proofErr w:type="spellEnd"/>
-      <w:r>
-        <w:rPr>
-          <w:rFonts w:ascii="Times New Roman" w:hAnsi="Times New Roman" w:cs="Times New Roman"/>
-          <w:sz w:val="28"/>
-          <w:szCs w:val="28"/>
-        </w:rPr>
-        <w:t xml:space="preserve"> сразу почувствовал перемену в моем состоянии, прижался ко мне бедром, сжал мою ладонь, в свою маленькую ладонь. Через секунду глаза Фелиции расширились, и она тут же примирительно улыбнулась.</w:t>
+      <w:r>
+        <w:rPr>
+          <w:rFonts w:ascii="Times New Roman" w:hAnsi="Times New Roman" w:cs="Times New Roman"/>
+          <w:sz w:val="28"/>
+          <w:szCs w:val="28"/>
+        </w:rPr>
+        <w:t>М.Джей сразу почувствовал перемену в моем состоянии, прижался ко мне бедром, сжал мою ладонь, в свою маленькую ладонь. Через секунду глаза Фелиции расширились, и она тут же примирительно улыбнулась.</w:t>
       </w:r>
     </w:p>
     <w:p>
@@ -300,23 +272,23 @@
           <w:sz w:val="28"/>
           <w:szCs w:val="28"/>
         </w:rPr>
-        <w:t>“</w:t>
-      </w:r>
-      <w:r>
-        <w:rPr>
-          <w:rFonts w:ascii="Times New Roman" w:hAnsi="Times New Roman" w:cs="Times New Roman"/>
-          <w:sz w:val="28"/>
-          <w:szCs w:val="28"/>
-        </w:rPr>
-        <w:t>Хранителях</w:t>
-      </w:r>
-      <w:r>
-        <w:rPr>
-          <w:rFonts w:ascii="Times New Roman" w:hAnsi="Times New Roman" w:cs="Times New Roman"/>
-          <w:sz w:val="28"/>
-          <w:szCs w:val="28"/>
-        </w:rPr>
-        <w:t>”</w:t>
+        <w:t>"Хранител</w:t>
+      </w:r>
+      <w:r>
+        <w:rPr>
+          <w:rFonts w:ascii="Times New Roman" w:hAnsi="Times New Roman" w:cs="Times New Roman"/>
+          <w:sz w:val="28"/>
+          <w:szCs w:val="28"/>
+        </w:rPr>
+        <w:t>ях</w:t>
+      </w:r>
+      <w:r>
+        <w:rPr>
+          <w:rFonts w:ascii="Times New Roman" w:hAnsi="Times New Roman" w:cs="Times New Roman"/>
+          <w:sz w:val="28"/>
+          <w:szCs w:val="28"/>
+        </w:rPr>
+        <w:t>"</w:t>
       </w:r>
       <w:r>
         <w:rPr>
@@ -384,43 +356,7 @@
           <w:sz w:val="28"/>
           <w:szCs w:val="28"/>
         </w:rPr>
-        <w:t xml:space="preserve">Тем временем </w:t>
-      </w:r>
-      <w:proofErr w:type="spellStart"/>
-      <w:r>
-        <w:rPr>
-          <w:rFonts w:ascii="Times New Roman" w:hAnsi="Times New Roman" w:cs="Times New Roman"/>
-          <w:sz w:val="28"/>
-          <w:szCs w:val="28"/>
-        </w:rPr>
-        <w:t>М.Джей</w:t>
-      </w:r>
-      <w:proofErr w:type="spellEnd"/>
-      <w:r>
-        <w:rPr>
-          <w:rFonts w:ascii="Times New Roman" w:hAnsi="Times New Roman" w:cs="Times New Roman"/>
-          <w:sz w:val="28"/>
-          <w:szCs w:val="28"/>
-        </w:rPr>
-        <w:t xml:space="preserve"> вопросительно посмотрел на меня. Я ободряюще кивнул, и девушка, свысока взглянув на блондинку, начала подробный </w:t>
-      </w:r>
-      <w:proofErr w:type="spellStart"/>
-      <w:r>
-        <w:rPr>
-          <w:rFonts w:ascii="Times New Roman" w:hAnsi="Times New Roman" w:cs="Times New Roman"/>
-          <w:sz w:val="28"/>
-          <w:szCs w:val="28"/>
-        </w:rPr>
-        <w:t>дроновый</w:t>
-      </w:r>
-      <w:proofErr w:type="spellEnd"/>
-      <w:r>
-        <w:rPr>
-          <w:rFonts w:ascii="Times New Roman" w:hAnsi="Times New Roman" w:cs="Times New Roman"/>
-          <w:sz w:val="28"/>
-          <w:szCs w:val="28"/>
-        </w:rPr>
-        <w:t xml:space="preserve"> рассказ.</w:t>
+        <w:t>Тем временем М.Джей вопросительно посмотрел на меня. Я ободряюще кивнул, и девушка, свысока взглянув на блондинку, начала подробный дроновый рассказ.</w:t>
       </w:r>
     </w:p>
     <w:p>
@@ -528,16 +464,7 @@
           <w:sz w:val="28"/>
           <w:szCs w:val="28"/>
         </w:rPr>
-        <w:t xml:space="preserve">закончила свой рассказ, и подумал ее напарник. Следует отметить, что я открыл рот только тогда, когда убедился, что могу удалить из своего голоса всю холодность и пустоту, вызванные </w:t>
-      </w:r>
-      <w:proofErr w:type="spellStart"/>
-      <w:r>
-        <w:rPr>
-          <w:rFonts w:ascii="Times New Roman" w:hAnsi="Times New Roman" w:cs="Times New Roman"/>
-          <w:sz w:val="28"/>
-          <w:szCs w:val="28"/>
-        </w:rPr>
-        <w:t>полумедит</w:t>
+        <w:t>закончила свой рассказ, и подумал ее напарник. Следует отметить, что я открыл рот только тогда, когда убедился, что могу удалить из своего голоса всю холодность и пустоту, вызванные полумедит</w:t>
       </w:r>
       <w:r>
         <w:rPr>
@@ -553,16 +480,7 @@
           <w:sz w:val="28"/>
           <w:szCs w:val="28"/>
         </w:rPr>
-        <w:t>ивным</w:t>
-      </w:r>
-      <w:proofErr w:type="spellEnd"/>
-      <w:r>
-        <w:rPr>
-          <w:rFonts w:ascii="Times New Roman" w:hAnsi="Times New Roman" w:cs="Times New Roman"/>
-          <w:sz w:val="28"/>
-          <w:szCs w:val="28"/>
-        </w:rPr>
-        <w:t xml:space="preserve"> состоянием, необходимым для того, чтобы взять под контроль свою ци.</w:t>
+        <w:t>ивным состоянием, необходимым для того, чтобы взять под контроль свою ци.</w:t>
       </w:r>
     </w:p>
     <w:p>

</xml_diff>